<commit_message>
Finished presentation and added zip for the project files
</commit_message>
<xml_diff>
--- a/Fuzzy rendszerek - dokumentáció - Juraj Lukovics.docx
+++ b/Fuzzy rendszerek - dokumentáció - Juraj Lukovics.docx
@@ -509,6 +509,18 @@
           <w:b/>
           <w:bCs/>
           <w:color w:val="000000" w:themeColor="text1"/>
+          <w:sz w:val="32"/>
+          <w:szCs w:val="32"/>
+          <w:lang w:val="sk-SK"/>
+        </w:rPr>
+        <w:t xml:space="preserve">Bc. </w:t>
+      </w:r>
+      <w:r>
+        <w:rPr>
+          <w:rFonts w:cs="Times New Roman"/>
+          <w:b/>
+          <w:bCs/>
+          <w:color w:val="000000" w:themeColor="text1"/>
           <w:sz w:val="28"/>
           <w:szCs w:val="28"/>
           <w:lang w:val="hu-HU"/>
@@ -1509,6 +1521,29 @@
           <w:lang w:val="hu-HU"/>
         </w:rPr>
         <w:br/>
+      </w:r>
+      <w:r>
+        <w:rPr>
+          <w:rFonts w:cs="Times New Roman"/>
+          <w:b/>
+          <w:bCs/>
+          <w:color w:val="000000" w:themeColor="text1"/>
+          <w:sz w:val="28"/>
+          <w:szCs w:val="28"/>
+          <w:lang w:val="sk-SK"/>
+        </w:rPr>
+        <w:t xml:space="preserve">Bc. </w:t>
+      </w:r>
+      <w:r>
+        <w:rPr>
+          <w:rFonts w:cs="Times New Roman"/>
+          <w:b/>
+          <w:bCs/>
+          <w:color w:val="000000" w:themeColor="text1"/>
+          <w:sz w:val="28"/>
+          <w:szCs w:val="28"/>
+          <w:lang w:val="hu-HU"/>
+        </w:rPr>
         <w:t xml:space="preserve">Juraj Lukovics</w:t>
         <w:br/>
         <w:t xml:space="preserve">Komárno, 202</w:t>
@@ -1685,6 +1720,7 @@
               <w:lang w:val="hu-HU"/>
             </w:rPr>
           </w:r>
+          <w:r/>
         </w:p>
         <w:p>
           <w:pPr>
@@ -1698,6 +1734,7 @@
             <w:ind/>
             <w:rPr/>
           </w:pPr>
+          <w:r/>
           <w:hyperlink w:tooltip="#_Toc2" w:anchor="_Toc2" w:history="1">
             <w:r>
               <w:rPr>
@@ -1733,6 +1770,7 @@
               <w:lang w:val="hu-HU"/>
             </w:rPr>
           </w:r>
+          <w:r/>
         </w:p>
         <w:p>
           <w:pPr>
@@ -1745,6 +1783,7 @@
             <w:ind/>
             <w:rPr/>
           </w:pPr>
+          <w:r/>
           <w:hyperlink w:tooltip="#_Toc3" w:anchor="_Toc3" w:history="1">
             <w:r>
               <w:rPr>
@@ -1780,6 +1819,7 @@
               <w:lang w:val="hu-HU"/>
             </w:rPr>
           </w:r>
+          <w:r/>
         </w:p>
         <w:p>
           <w:pPr>
@@ -1792,6 +1832,7 @@
             <w:ind/>
             <w:rPr/>
           </w:pPr>
+          <w:r/>
           <w:hyperlink w:tooltip="#_Toc4" w:anchor="_Toc4" w:history="1">
             <w:r>
               <w:rPr>
@@ -1827,6 +1868,7 @@
               <w:lang w:val="hu-HU"/>
             </w:rPr>
           </w:r>
+          <w:r/>
         </w:p>
         <w:p>
           <w:pPr>
@@ -1841,6 +1883,7 @@
               <w:highlight w:val="none"/>
             </w:rPr>
           </w:pPr>
+          <w:r/>
           <w:hyperlink w:tooltip="#_Toc5" w:anchor="_Toc5" w:history="1">
             <w:r>
               <w:rPr>
@@ -1878,6 +1921,11 @@
               <w:lang w:val="hu-HU"/>
             </w:rPr>
           </w:r>
+          <w:r>
+            <w:rPr>
+              <w:highlight w:val="none"/>
+            </w:rPr>
+          </w:r>
         </w:p>
         <w:p>
           <w:pPr>
@@ -1892,6 +1940,7 @@
               <w:highlight w:val="none"/>
             </w:rPr>
           </w:pPr>
+          <w:r/>
           <w:hyperlink w:tooltip="#_Toc6" w:anchor="_Toc6" w:history="1">
             <w:r>
               <w:rPr>
@@ -1929,6 +1978,11 @@
               <w:lang w:val="hu-HU"/>
             </w:rPr>
           </w:r>
+          <w:r>
+            <w:rPr>
+              <w:highlight w:val="none"/>
+            </w:rPr>
+          </w:r>
         </w:p>
         <w:p>
           <w:pPr>
@@ -1943,6 +1997,7 @@
               <w:highlight w:val="none"/>
             </w:rPr>
           </w:pPr>
+          <w:r/>
           <w:hyperlink w:tooltip="#_Toc7" w:anchor="_Toc7" w:history="1">
             <w:r>
               <w:rPr>
@@ -1980,6 +2035,11 @@
               <w:lang w:val="hu-HU"/>
             </w:rPr>
           </w:r>
+          <w:r>
+            <w:rPr>
+              <w:highlight w:val="none"/>
+            </w:rPr>
+          </w:r>
         </w:p>
         <w:p>
           <w:pPr>
@@ -1994,6 +2054,7 @@
               <w:highlight w:val="none"/>
             </w:rPr>
           </w:pPr>
+          <w:r/>
           <w:hyperlink w:tooltip="#_Toc8" w:anchor="_Toc8" w:history="1">
             <w:r>
               <w:rPr>
@@ -2029,6 +2090,11 @@
             <w:rPr>
               <w:highlight w:val="none"/>
               <w:lang w:val="hu-HU"/>
+            </w:rPr>
+          </w:r>
+          <w:r>
+            <w:rPr>
+              <w:highlight w:val="none"/>
             </w:rPr>
           </w:r>
         </w:p>
@@ -2070,7 +2136,14 @@
               <w:lang w:val="hu-HU"/>
             </w:rPr>
           </w:r>
-          <w:r/>
+          <w:r>
+            <w:rPr>
+              <w:b/>
+              <w:bCs/>
+              <w:color w:val="000000" w:themeColor="text1"/>
+              <w:lang w:val="hu-HU"/>
+            </w:rPr>
+          </w:r>
         </w:p>
       </w:sdtContent>
     </w:sdt>
@@ -2127,7 +2200,6 @@
           <w:lang w:val="hu-HU"/>
         </w:rPr>
       </w:pPr>
-      <w:r/>
       <w:r>
         <w:rPr>
           <w:color w:val="000000" w:themeColor="text1"/>
@@ -2148,7 +2220,6 @@
           <w:lang w:val="hu-HU"/>
         </w:rPr>
       </w:r>
-      <w:r/>
       <w:r>
         <w:rPr>
           <w:color w:val="000000" w:themeColor="text1"/>
@@ -2252,6 +2323,7 @@
           <w:lang w:val="hu-HU"/>
         </w:rPr>
       </w:r>
+      <w:r/>
     </w:p>
     <w:p>
       <w:pPr>
@@ -2264,6 +2336,7 @@
         <w:ind/>
         <w:rPr/>
       </w:pPr>
+      <w:r/>
       <w:hyperlink w:tooltip="#_Toc2" w:anchor="_Toc2" w:history="1">
         <w:r>
           <w:rPr>
@@ -2313,6 +2386,7 @@
           <w:lang w:val="hu-HU"/>
         </w:rPr>
       </w:r>
+      <w:r/>
     </w:p>
     <w:p>
       <w:pPr>
@@ -2325,6 +2399,7 @@
         <w:ind/>
         <w:rPr/>
       </w:pPr>
+      <w:r/>
       <w:hyperlink w:tooltip="#_Toc3" w:anchor="_Toc3" w:history="1">
         <w:r>
           <w:rPr>
@@ -2374,6 +2449,7 @@
           <w:lang w:val="hu-HU"/>
         </w:rPr>
       </w:r>
+      <w:r/>
     </w:p>
     <w:p>
       <w:pPr>
@@ -2386,6 +2462,7 @@
         <w:ind/>
         <w:rPr/>
       </w:pPr>
+      <w:r/>
       <w:hyperlink w:tooltip="#_Toc4" w:anchor="_Toc4" w:history="1">
         <w:r>
           <w:rPr>
@@ -2435,6 +2512,7 @@
           <w:lang w:val="hu-HU"/>
         </w:rPr>
       </w:r>
+      <w:r/>
     </w:p>
     <w:p>
       <w:pPr>
@@ -2447,6 +2525,7 @@
         <w:ind/>
         <w:rPr/>
       </w:pPr>
+      <w:r/>
       <w:hyperlink w:tooltip="#_Toc5" w:anchor="_Toc5" w:history="1">
         <w:r>
           <w:rPr>
@@ -2496,6 +2575,7 @@
           <w:lang w:val="hu-HU"/>
         </w:rPr>
       </w:r>
+      <w:r/>
     </w:p>
     <w:p>
       <w:pPr>
@@ -2508,6 +2588,7 @@
         <w:ind/>
         <w:rPr/>
       </w:pPr>
+      <w:r/>
       <w:hyperlink w:tooltip="#_Toc6" w:anchor="_Toc6" w:history="1">
         <w:r>
           <w:rPr>
@@ -2557,6 +2638,7 @@
           <w:lang w:val="hu-HU"/>
         </w:rPr>
       </w:r>
+      <w:r/>
     </w:p>
     <w:p>
       <w:pPr>
@@ -2569,6 +2651,7 @@
         <w:ind/>
         <w:rPr/>
       </w:pPr>
+      <w:r/>
       <w:hyperlink w:tooltip="#_Toc7" w:anchor="_Toc7" w:history="1">
         <w:r>
           <w:rPr>
@@ -2618,6 +2701,7 @@
           <w:lang w:val="hu-HU"/>
         </w:rPr>
       </w:r>
+      <w:r/>
     </w:p>
     <w:p>
       <w:pPr>
@@ -2630,6 +2714,7 @@
         <w:ind/>
         <w:rPr/>
       </w:pPr>
+      <w:r/>
       <w:hyperlink w:tooltip="#_Toc8" w:anchor="_Toc8" w:history="1">
         <w:r>
           <w:rPr>
@@ -2679,6 +2764,7 @@
           <w:lang w:val="hu-HU"/>
         </w:rPr>
       </w:r>
+      <w:r/>
     </w:p>
     <w:p>
       <w:pPr>
@@ -2691,6 +2777,7 @@
         <w:ind/>
         <w:rPr/>
       </w:pPr>
+      <w:r/>
       <w:hyperlink w:tooltip="#_Toc9" w:anchor="_Toc9" w:history="1">
         <w:r>
           <w:rPr>
@@ -2740,6 +2827,7 @@
           <w:lang w:val="hu-HU"/>
         </w:rPr>
       </w:r>
+      <w:r/>
     </w:p>
     <w:p>
       <w:pPr>
@@ -2752,6 +2840,7 @@
         <w:ind/>
         <w:rPr/>
       </w:pPr>
+      <w:r/>
       <w:hyperlink w:tooltip="#_Toc10" w:anchor="_Toc10" w:history="1">
         <w:r>
           <w:rPr>
@@ -2801,6 +2890,7 @@
           <w:lang w:val="hu-HU"/>
         </w:rPr>
       </w:r>
+      <w:r/>
     </w:p>
     <w:p>
       <w:pPr>
@@ -2813,6 +2903,7 @@
         <w:ind/>
         <w:rPr/>
       </w:pPr>
+      <w:r/>
       <w:hyperlink w:tooltip="#_Toc11" w:anchor="_Toc11" w:history="1">
         <w:r>
           <w:rPr>
@@ -2862,6 +2953,7 @@
           <w:lang w:val="hu-HU"/>
         </w:rPr>
       </w:r>
+      <w:r/>
     </w:p>
     <w:p>
       <w:pPr>
@@ -2906,8 +2998,12 @@
         </w:rPr>
         <w:fldChar w:fldCharType="end"/>
       </w:r>
-      <w:r/>
-      <w:r/>
+      <w:r>
+        <w:rPr>
+          <w:color w:val="000000" w:themeColor="text1"/>
+          <w:lang w:val="hu-HU"/>
+        </w:rPr>
+      </w:r>
     </w:p>
     <w:p>
       <w:pPr>
@@ -2925,7 +3021,6 @@
           <w:lang w:val="hu-HU"/>
         </w:rPr>
       </w:pPr>
-      <w:r/>
       <w:r>
         <w:rPr>
           <w:lang w:val="hu-HU"/>
@@ -2938,7 +3033,6 @@
           <w:lang w:val="hu-HU"/>
         </w:rPr>
       </w:r>
-      <w:r/>
       <w:r>
         <w:rPr>
           <w:color w:val="000000" w:themeColor="text1"/>
@@ -2986,6 +3080,66 @@
       <w:r>
         <w:rPr>
           <w:color w:val="000000" w:themeColor="text1"/>
+          <w:lang w:val="sk-SK"/>
+        </w:rPr>
+        <w:t xml:space="preserve"> </w:t>
+      </w:r>
+      <w:r>
+        <w:rPr>
+          <w:color w:val="000000" w:themeColor="text1"/>
+          <w:highlight w:val="none"/>
+          <w:lang w:val="hu-HU"/>
+        </w:rPr>
+      </w:r>
+      <w:r>
+        <w:rPr>
+          <w:color w:val="000000" w:themeColor="text1"/>
+          <w:highlight w:val="none"/>
+          <w:lang w:val="hu-HU"/>
+        </w:rPr>
+      </w:r>
+      <w:r>
+        <w:rPr>
+          <w:color w:val="000000" w:themeColor="text1"/>
+          <w:highlight w:val="none"/>
+          <w:lang w:val="hu-HU"/>
+        </w:rPr>
+        <w:t xml:space="preserve">Széles</w:t>
+      </w:r>
+      <w:r>
+        <w:rPr>
+          <w:color w:val="000000" w:themeColor="text1"/>
+          <w:highlight w:val="none"/>
+          <w:lang w:val="hu-HU"/>
+        </w:rPr>
+        <w:t xml:space="preserve"> </w:t>
+      </w:r>
+      <w:r>
+        <w:rPr>
+          <w:color w:val="000000" w:themeColor="text1"/>
+          <w:highlight w:val="none"/>
+          <w:lang w:val="hu-HU"/>
+        </w:rPr>
+        <w:t xml:space="preserve">körben alkalmazzák ezeket a rendszer</w:t>
+      </w:r>
+      <w:r>
+        <w:rPr>
+          <w:color w:val="000000" w:themeColor="text1"/>
+          <w:highlight w:val="none"/>
+          <w:lang w:val="hu-HU"/>
+        </w:rPr>
+        <w:t xml:space="preserve">eket az irányítástechnikában, automatizálásban, döntéstámogató rendszerekben, valamint még a gépi tanulás és gépi intelligencia különböző területein is, ahol a valóságot jobban leíró, az emberi gondolkodást jobban közelítő működés kiemelt fontossággal bír.</w:t>
+      </w:r>
+      <w:r>
+        <w:rPr>
+          <w:color w:val="000000" w:themeColor="text1"/>
+          <w:highlight w:val="none"/>
+          <w:lang w:val="hu-HU"/>
+        </w:rPr>
+      </w:r>
+      <w:r>
+        <w:rPr>
+          <w:color w:val="000000" w:themeColor="text1"/>
           <w:highlight w:val="none"/>
           <w:lang w:val="hu-HU"/>
         </w:rPr>
@@ -3013,9 +3167,8 @@
         <w:rPr>
           <w:color w:val="000000" w:themeColor="text1"/>
           <w:highlight w:val="none"/>
-          <w:lang w:val="hu-HU"/>
-        </w:rPr>
-        <w:t xml:space="preserve">Széles</w:t>
+          <w:lang w:val="hu-HU" w:bidi="hu-HU"/>
+        </w:rPr>
       </w:r>
       <w:r>
         <w:rPr>
@@ -3023,23 +3176,39 @@
           <w:highlight w:val="none"/>
           <w:lang w:val="hu-HU"/>
         </w:rPr>
+        <w:t xml:space="preserve">A</w:t>
+      </w:r>
+      <w:r>
+        <w:rPr>
+          <w:color w:val="000000" w:themeColor="text1"/>
+          <w:highlight w:val="none"/>
+          <w:lang w:val="hu-HU"/>
+        </w:rPr>
+        <w:t xml:space="preserve"> közúti forgalom irányítása közlekedési lámpákkal az egyik leggyakoribb forgalomirányítási mód, ahol a rendelkezésre álló helyet a legjobban tudjuk kihasználni. Célja a járművek és gyalogosok biztonságos, egyenletes és hatékony áthaladásának a biztosítása.</w:t>
+      </w:r>
+      <w:r>
+        <w:rPr>
+          <w:color w:val="000000" w:themeColor="text1"/>
+          <w:highlight w:val="none"/>
+          <w:lang w:val="hu-HU" w:bidi="sk-SK"/>
+        </w:rPr>
         <w:t xml:space="preserve"> </w:t>
       </w:r>
       <w:r>
         <w:rPr>
           <w:color w:val="000000" w:themeColor="text1"/>
           <w:highlight w:val="none"/>
-          <w:lang w:val="hu-HU"/>
-        </w:rPr>
-        <w:t xml:space="preserve">körben alkalmazzák ezeket a rendszer</w:t>
+          <w:lang w:val="hu-HU" w:bidi="sk-SK"/>
+        </w:rPr>
+        <w:t xml:space="preserve">A közlekedési lámpákat irányíthatjuk több fajta módszerrel; ezek közé tartozik a fix programozású rendszer, amely előre meghatározott ciklusidőkkel dolgozik; az adaptív vagy forgalomfüg</w:t>
       </w:r>
       <w:r>
         <w:rPr>
           <w:color w:val="000000" w:themeColor="text1"/>
           <w:highlight w:val="none"/>
-          <w:lang w:val="hu-HU"/>
-        </w:rPr>
-        <w:t xml:space="preserve">eket az irányítástechnikában, automatizálásban, döntéstámogató rendszerekben, valamint még a gépi tanulás és gépi intelligencia különböző területein is, ahol a valóságot jobban leíró, az emberi gondolkodást jobban közelítő működés kiemelt fontossággal bír.</w:t>
+          <w:lang w:val="hu-HU" w:bidi="sk-SK"/>
+        </w:rPr>
+        <w:t xml:space="preserve">gő vezérléses rendszer, ami érzékelők segítségével alkalmazkodik az aktuális forgalmi helyzetekhez; valamint még léteznek koordinált rendszerek is, amelyek több kereszteződés lámpáit hangolják össze, ezáltal biztosítva a gyorsabb haladást adott irányokban.</w:t>
       </w:r>
       <w:r>
         <w:rPr>
@@ -3071,24 +3240,9 @@
         <w:rPr>
           <w:color w:val="000000" w:themeColor="text1"/>
           <w:highlight w:val="none"/>
-          <w:lang w:val="hu-HU" w:bidi="hu-HU"/>
-        </w:rPr>
-      </w:r>
-      <w:r>
-        <w:rPr>
-          <w:color w:val="000000" w:themeColor="text1"/>
-          <w:highlight w:val="none"/>
-          <w:lang w:val="hu-HU"/>
-        </w:rPr>
-        <w:t xml:space="preserve">A</w:t>
-      </w:r>
-      <w:r>
-        <w:rPr>
-          <w:color w:val="000000" w:themeColor="text1"/>
-          <w:highlight w:val="none"/>
-          <w:lang w:val="hu-HU"/>
-        </w:rPr>
-        <w:t xml:space="preserve"> közúti forgalom irányítása közlekedési lámpákkal az egyik leggyakoribb forgalomirányítási mód, ahol a rendelkezésre álló helyet a legjobban tudjuk kihasználni. Célja a járművek és gyalogosok biztonságos, egyenletes és hatékony áthaladásának a biztosítása.</w:t>
+          <w:lang w:val="hu-HU" w:bidi="sk-SK"/>
+        </w:rPr>
+        <w:t xml:space="preserve">Ebbe</w:t>
       </w:r>
       <w:r>
         <w:rPr>
@@ -3096,7 +3250,15 @@
           <w:highlight w:val="none"/>
           <w:lang w:val="hu-HU" w:bidi="sk-SK"/>
         </w:rPr>
-        <w:t xml:space="preserve"> </w:t>
+        <w:t xml:space="preserve">n a munkában azt fogjuk megvizsgálni, hogy milyen kihívásokkal, illetve eredményekkel jár egy fuzzy logikán alapuló forgalom</w:t>
+      </w:r>
+      <w:r>
+        <w:rPr>
+          <w:color w:val="000000" w:themeColor="text1"/>
+          <w:highlight w:val="none"/>
+          <w:lang w:val="hu-HU"/>
+        </w:rPr>
+        <w:t xml:space="preserve">i</w:t>
       </w:r>
       <w:r>
         <w:rPr>
@@ -3104,15 +3266,7 @@
           <w:highlight w:val="none"/>
           <w:lang w:val="hu-HU" w:bidi="sk-SK"/>
         </w:rPr>
-        <w:t xml:space="preserve">A közlekedési lámpákat irányíthatjuk több fajta módszerrel; ezek közé tartozik a fix programozású rendszer, amely előre meghatározott ciklusidőkkel dolgozik; az adaptív vagy forgalomfüg</w:t>
-      </w:r>
-      <w:r>
-        <w:rPr>
-          <w:color w:val="000000" w:themeColor="text1"/>
-          <w:highlight w:val="none"/>
-          <w:lang w:val="hu-HU" w:bidi="sk-SK"/>
-        </w:rPr>
-        <w:t xml:space="preserve">gő vezérléses rendszer, ami érzékelők segítségével alkalmazkodik az aktuális forgalmi helyzetekhez; valamint még léteznek koordinált rendszerek is, amelyek több kereszteződés lámpáit hangolják össze, ezáltal biztosítva a gyorsabb haladást adott irányokban.</w:t>
+        <w:t xml:space="preserve">rányítási rendszer implementálása. A szimulációt a Matlab Simulink programjában, a SimEvents blokkjait felhasználva készítettük el.</w:t>
       </w:r>
       <w:r>
         <w:rPr>
@@ -3144,17 +3298,16 @@
         <w:rPr>
           <w:color w:val="000000" w:themeColor="text1"/>
           <w:highlight w:val="none"/>
-          <w:lang w:val="hu-HU" w:bidi="sk-SK"/>
-        </w:rPr>
-        <w:t xml:space="preserve">Ebbe</w:t>
+          <w:lang w:val="hu-HU" w:bidi="hu-HU"/>
+        </w:rPr>
       </w:r>
       <w:r>
         <w:rPr>
           <w:color w:val="000000" w:themeColor="text1"/>
           <w:highlight w:val="none"/>
-          <w:lang w:val="hu-HU" w:bidi="sk-SK"/>
-        </w:rPr>
-        <w:t xml:space="preserve">n a munkában azt fogjuk megvizsgálni, hogy milyen kihívásokkal, illetve eredményekkel jár egy fuzzy logikán alapuló forgalom</w:t>
+          <w:lang w:val="hu-HU"/>
+        </w:rPr>
+        <w:t xml:space="preserve">A </w:t>
       </w:r>
       <w:r>
         <w:rPr>
@@ -3162,15 +3315,14 @@
           <w:highlight w:val="none"/>
           <w:lang w:val="hu-HU"/>
         </w:rPr>
-        <w:t xml:space="preserve">i</w:t>
+        <w:t xml:space="preserve">hatékony forgalomirányítás nemcsak a torlódások elkerülése és az utazási idők csökkentése miatt fontos, hanem a balesetek elkerülése, illetve a szmog mérséklése (kevesebb személygépjármű áll a kereszteződéseknél </w:t>
       </w:r>
       <w:r>
         <w:rPr>
           <w:color w:val="000000" w:themeColor="text1"/>
           <w:highlight w:val="none"/>
-          <w:lang w:val="hu-HU" w:bidi="sk-SK"/>
-        </w:rPr>
-        <w:t xml:space="preserve">rányítási rendszer implementálása. A szimulációt a Matlab Simulink programjában, a SimEvents blokkjait felhasználva készítettük el.</w:t>
+          <w:lang w:val="hu-HU"/>
+        </w:rPr>
       </w:r>
       <w:r>
         <w:rPr>
@@ -3178,6 +3330,7 @@
           <w:highlight w:val="none"/>
           <w:lang w:val="hu-HU"/>
         </w:rPr>
+        <w:t xml:space="preserve">➜</w:t>
       </w:r>
       <w:r>
         <w:rPr>
@@ -3185,41 +3338,7 @@
           <w:highlight w:val="none"/>
           <w:lang w:val="hu-HU"/>
         </w:rPr>
-      </w:r>
-    </w:p>
-    <w:p>
-      <w:pPr>
-        <w:pBdr/>
-        <w:spacing/>
-        <w:ind/>
-        <w:rPr>
-          <w:color w:val="000000" w:themeColor="text1"/>
-          <w:highlight w:val="none"/>
-          <w:lang w:val="hu-HU"/>
-        </w:rPr>
-      </w:pPr>
-      <w:r>
-        <w:rPr>
-          <w:color w:val="000000" w:themeColor="text1"/>
-          <w:highlight w:val="none"/>
-          <w:lang w:val="hu-HU" w:bidi="hu-HU"/>
-        </w:rPr>
-      </w:r>
-      <w:r>
-        <w:rPr>
-          <w:color w:val="000000" w:themeColor="text1"/>
-          <w:highlight w:val="none"/>
-          <w:lang w:val="hu-HU"/>
-        </w:rPr>
-        <w:t xml:space="preserve">A </w:t>
-      </w:r>
-      <w:r>
-        <w:rPr>
-          <w:color w:val="000000" w:themeColor="text1"/>
-          <w:highlight w:val="none"/>
-          <w:lang w:val="hu-HU"/>
-        </w:rPr>
-        <w:t xml:space="preserve">hatékony forgalomirányítás nemcsak a torlódások elkerülése és az utazási idők csökkentése miatt fontos, hanem a balesetek elkerülése, illetve a szmog mérséklése (kevesebb személygépjármű áll a kereszteződéseknél -&gt; kevesebb szmog) miatt is kulcsfontosságú.</w:t>
+        <w:t xml:space="preserve"> kevesebb szmog) miatt is kulcsfontosságú.</w:t>
       </w:r>
       <w:r>
         <w:rPr>
@@ -3344,7 +3463,6 @@
           <w:lang w:val="hu-HU"/>
         </w:rPr>
       </w:pPr>
-      <w:r/>
       <w:r>
         <w:rPr>
           <w:color w:val="000000" w:themeColor="text1"/>
@@ -3358,7 +3476,6 @@
           <w:lang w:val="hu-HU"/>
         </w:rPr>
       </w:r>
-      <w:r/>
       <w:r>
         <w:rPr>
           <w:color w:val="000000" w:themeColor="text1"/>
@@ -3635,9 +3752,12 @@
         </w:rPr>
         <w:t xml:space="preserve"> blokkokkal a közlekedési lámpáig </w:t>
       </w:r>
-      <w:r/>
       <w:bookmarkEnd w:id="1"/>
-      <w:r/>
+      <w:r>
+        <w:rPr>
+          <w:lang w:val="hu-HU"/>
+        </w:rPr>
+      </w:r>
       <w:r>
         <w:rPr>
           <w:lang w:val="hu-HU"/>
@@ -3795,9 +3915,12 @@
         </w:rPr>
         <w:t xml:space="preserve"> A kész kereszteződés vázlata </w:t>
       </w:r>
-      <w:r/>
       <w:bookmarkEnd w:id="2"/>
-      <w:r/>
+      <w:r>
+        <w:rPr>
+          <w:lang w:val="hu-HU"/>
+        </w:rPr>
+      </w:r>
       <w:r>
         <w:rPr>
           <w:lang w:val="hu-HU"/>
@@ -4023,9 +4146,12 @@
         </w:rPr>
         <w:t xml:space="preserve"> Változók a Model Explorer-ben </w:t>
       </w:r>
-      <w:r/>
       <w:bookmarkEnd w:id="3"/>
-      <w:r/>
+      <w:r>
+        <w:rPr>
+          <w:lang w:val="hu-HU"/>
+        </w:rPr>
+      </w:r>
       <w:r>
         <w:rPr>
           <w:lang w:val="hu-HU"/>
@@ -4261,9 +4387,12 @@
         </w:rPr>
         <w:t xml:space="preserve"> Generálási különbségek a gépkocsi és busz között </w:t>
       </w:r>
-      <w:r/>
       <w:bookmarkEnd w:id="4"/>
-      <w:r/>
+      <w:r>
+        <w:rPr>
+          <w:lang w:val="hu-HU"/>
+        </w:rPr>
+      </w:r>
       <w:r>
         <w:rPr>
           <w:lang w:val="hu-HU"/>
@@ -4498,9 +4627,12 @@
         </w:rPr>
         <w:t xml:space="preserve"> A kereszteződés közepe </w:t>
       </w:r>
-      <w:r/>
       <w:bookmarkEnd w:id="5"/>
-      <w:r/>
+      <w:r>
+        <w:rPr>
+          <w:lang w:val="hu-HU"/>
+        </w:rPr>
+      </w:r>
       <w:r>
         <w:rPr>
           <w:lang w:val="hu-HU"/>
@@ -4603,6 +4735,7 @@
       </w:r>
       <w:r>
         <w:rPr>
+          <w:highlight w:val="none"/>
           <w:lang w:val="hu-HU"/>
         </w:rPr>
       </w:r>
@@ -4711,7 +4844,6 @@
       </w:r>
       <w:r>
         <w:rPr>
-          <w:highlight w:val="none"/>
           <w:lang w:val="hu-HU"/>
         </w:rPr>
       </w:r>
@@ -4766,9 +4898,12 @@
         </w:rPr>
         <w:t xml:space="preserve"> A kereszteződésben eltöltendő idő kiszámítása </w:t>
       </w:r>
-      <w:r/>
       <w:bookmarkEnd w:id="6"/>
-      <w:r/>
+      <w:r>
+        <w:rPr>
+          <w:lang w:val="hu-HU"/>
+        </w:rPr>
+      </w:r>
       <w:r>
         <w:rPr>
           <w:lang w:val="hu-HU"/>
@@ -4820,7 +4955,6 @@
           <w:lang w:val="hu-HU"/>
         </w:rPr>
       </w:pPr>
-      <w:r/>
       <w:r>
         <w:rPr>
           <w:color w:val="000000" w:themeColor="text1"/>
@@ -4834,7 +4968,6 @@
           <w:lang w:val="hu-HU"/>
         </w:rPr>
       </w:r>
-      <w:r/>
       <w:r>
         <w:rPr>
           <w:color w:val="000000" w:themeColor="text1"/>
@@ -5141,9 +5274,12 @@
         </w:rPr>
         <w:t xml:space="preserve"> Forgalmi sorhossz tagsági függvénye </w:t>
       </w:r>
-      <w:r/>
       <w:bookmarkEnd w:id="7"/>
-      <w:r/>
+      <w:r>
+        <w:rPr>
+          <w:lang w:val="hu-HU"/>
+        </w:rPr>
+      </w:r>
       <w:r>
         <w:rPr>
           <w:lang w:val="hu-HU"/>
@@ -5345,9 +5481,12 @@
         </w:rPr>
         <w:t xml:space="preserve"> Átlagos várakozási idő tagsági függvénye </w:t>
       </w:r>
-      <w:r/>
       <w:bookmarkEnd w:id="8"/>
-      <w:r/>
+      <w:r>
+        <w:rPr>
+          <w:lang w:val="hu-HU"/>
+        </w:rPr>
+      </w:r>
       <w:r>
         <w:rPr>
           <w:lang w:val="hu-HU"/>
@@ -5576,9 +5715,12 @@
         </w:rPr>
         <w:t xml:space="preserve"> A két érték kinyerése az Entity Queue blokkból </w:t>
       </w:r>
-      <w:r/>
       <w:bookmarkEnd w:id="9"/>
-      <w:r/>
+      <w:r>
+        <w:rPr>
+          <w:lang w:val="hu-HU"/>
+        </w:rPr>
+      </w:r>
       <w:r>
         <w:rPr>
           <w:lang w:val="hu-HU"/>
@@ -5713,7 +5855,6 @@
           <w:lang w:val="hu-HU"/>
         </w:rPr>
       </w:pPr>
-      <w:r/>
       <w:r>
         <w:rPr>
           <w:lang w:val="hu-HU"/>
@@ -5727,7 +5868,6 @@
           <w:lang w:val="hu-HU"/>
         </w:rPr>
       </w:r>
-      <w:r/>
       <w:r>
         <w:rPr>
           <w:color w:val="000000" w:themeColor="text1"/>
@@ -5932,9 +6072,12 @@
         </w:rPr>
         <w:t xml:space="preserve"> A fuzzy kimenet tagsági függvénye </w:t>
       </w:r>
-      <w:r/>
       <w:bookmarkEnd w:id="10"/>
-      <w:r/>
+      <w:r>
+        <w:rPr>
+          <w:lang w:val="hu-HU"/>
+        </w:rPr>
+      </w:r>
       <w:r>
         <w:rPr>
           <w:lang w:val="hu-HU"/>
@@ -5989,7 +6132,6 @@
           <w:lang w:val="hu-HU"/>
         </w:rPr>
       </w:pPr>
-      <w:r/>
       <w:r>
         <w:rPr>
           <w:lang w:val="hu-HU"/>
@@ -6003,7 +6145,6 @@
           <w:lang w:val="hu-HU"/>
         </w:rPr>
       </w:r>
-      <w:r/>
       <w:r>
         <w:rPr>
           <w:color w:val="000000" w:themeColor="text1"/>
@@ -8345,9 +8486,12 @@
         </w:rPr>
         <w:t xml:space="preserve"> A Traffic control fuzzy controller vezérlő síkja </w:t>
       </w:r>
-      <w:r/>
       <w:bookmarkEnd w:id="11"/>
-      <w:r/>
+      <w:r>
+        <w:rPr>
+          <w:lang w:val="hu-HU"/>
+        </w:rPr>
+      </w:r>
       <w:r>
         <w:rPr>
           <w:lang w:val="hu-HU"/>
@@ -8397,7 +8541,6 @@
           <w:lang w:val="hu-HU"/>
         </w:rPr>
       </w:pPr>
-      <w:r/>
       <w:r>
         <w:rPr>
           <w:color w:val="000000" w:themeColor="text1"/>
@@ -8412,7 +8555,6 @@
           <w:lang w:val="hu-HU"/>
         </w:rPr>
       </w:r>
-      <w:r/>
       <w:r>
         <w:rPr>
           <w:color w:val="000000" w:themeColor="text1"/>
@@ -9403,6 +9545,11 @@
           <w:lang w:val="hu-HU"/>
         </w:rPr>
       </w:r>
+      <w:r>
+        <w:rPr>
+          <w:lang w:val="hu-HU"/>
+        </w:rPr>
+      </w:r>
     </w:p>
     <w:p>
       <w:pPr>
@@ -9452,7 +9599,6 @@
           <w:lang w:val="hu-HU"/>
         </w:rPr>
       </w:pPr>
-      <w:r/>
       <w:r>
         <w:rPr>
           <w:color w:val="000000" w:themeColor="text1"/>
@@ -9467,7 +9613,6 @@
           <w:lang w:val="hu-HU"/>
         </w:rPr>
       </w:r>
-      <w:r/>
       <w:r>
         <w:rPr>
           <w:color w:val="000000" w:themeColor="text1"/>
@@ -9510,6 +9655,12 @@
         <w:rPr>
           <w:rFonts w:ascii="Times New Roman" w:hAnsi="Times New Roman" w:eastAsia="Times New Roman" w:cs="Times New Roman"/>
           <w:sz w:val="24"/>
+        </w:rPr>
+      </w:r>
+      <w:r>
+        <w:rPr>
+          <w:color w:val="000000" w:themeColor="text1"/>
+          <w:lang w:val="hu-HU"/>
         </w:rPr>
       </w:r>
     </w:p>
@@ -9583,7 +9734,13 @@
         </w:r>
       </w:hyperlink>
       <w:r/>
-      <w:r/>
+      <w:r>
+        <w:rPr>
+          <w:rFonts w:ascii="Times New Roman" w:hAnsi="Times New Roman" w:eastAsia="Times New Roman" w:cs="Times New Roman"/>
+          <w:sz w:val="24"/>
+          <w:szCs w:val="24"/>
+        </w:rPr>
+      </w:r>
     </w:p>
     <w:p>
       <w:pPr>
@@ -9683,8 +9840,6 @@
         </w:rPr>
         <w:t xml:space="preserve"> </w:t>
       </w:r>
-      <w:r/>
-      <w:r/>
       <w:hyperlink r:id="rId30" w:tooltip="https://www.mathworks.com/help/driving/ug/traffic-light-negotiation.html?utm_source=chatgpt.com" w:history="1">
         <w:r>
           <w:rPr>
@@ -9697,14 +9852,13 @@
           <w:t xml:space="preserve">mathworks.com</w:t>
         </w:r>
       </w:hyperlink>
-      <w:r/>
-      <w:r/>
       <w:r>
         <w:rPr>
           <w:rFonts w:ascii="Times New Roman" w:hAnsi="Times New Roman" w:eastAsia="Times New Roman" w:cs="Times New Roman"/>
           <w:sz w:val="24"/>
         </w:rPr>
       </w:r>
+      <w:r/>
     </w:p>
     <w:p>
       <w:pPr>
@@ -9787,8 +9941,6 @@
         </w:rPr>
         <w:t xml:space="preserve"> </w:t>
       </w:r>
-      <w:r/>
-      <w:r/>
       <w:hyperlink r:id="rId32" w:tooltip="https://www.mathworks.com/help/simevents/index.html" w:history="1">
         <w:r>
           <w:rPr>
@@ -9801,14 +9953,13 @@
           <w:t xml:space="preserve">mathworks.com</w:t>
         </w:r>
       </w:hyperlink>
-      <w:r/>
-      <w:r/>
       <w:r>
         <w:rPr>
           <w:rFonts w:ascii="Times New Roman" w:hAnsi="Times New Roman" w:eastAsia="Times New Roman" w:cs="Times New Roman"/>
           <w:sz w:val="24"/>
         </w:rPr>
       </w:r>
+      <w:r/>
     </w:p>
     <w:p>
       <w:pPr>
@@ -9891,8 +10042,6 @@
         </w:rPr>
         <w:t xml:space="preserve"> </w:t>
       </w:r>
-      <w:r/>
-      <w:r/>
       <w:hyperlink r:id="rId34" w:tooltip="https://www.mathworks.com/help/simulink/index.html" w:history="1">
         <w:r>
           <w:rPr>
@@ -9905,14 +10054,13 @@
           <w:t xml:space="preserve">mathworks.com</w:t>
         </w:r>
       </w:hyperlink>
-      <w:r/>
-      <w:r/>
       <w:r>
         <w:rPr>
           <w:rFonts w:ascii="Times New Roman" w:hAnsi="Times New Roman" w:eastAsia="Times New Roman" w:cs="Times New Roman"/>
           <w:sz w:val="24"/>
         </w:rPr>
       </w:r>
+      <w:r/>
     </w:p>
     <w:p>
       <w:pPr>
@@ -9995,8 +10143,6 @@
         </w:rPr>
         <w:t xml:space="preserve"> </w:t>
       </w:r>
-      <w:r/>
-      <w:r/>
       <w:hyperlink r:id="rId36" w:tooltip="https://www.mathworks.com/help/matlab/index.html" w:history="1">
         <w:r>
           <w:rPr>
@@ -10009,29 +10155,13 @@
           <w:t xml:space="preserve">mathworks.com</w:t>
         </w:r>
       </w:hyperlink>
-      <w:r/>
-      <w:r/>
-      <w:r>
-        <w:rPr>
-          <w:bCs/>
-          <w:color w:val="000000" w:themeColor="text1"/>
-          <w:lang w:val="hu-HU"/>
-        </w:rPr>
-      </w:r>
-      <w:r>
-        <w:rPr>
-          <w:color w:val="000000" w:themeColor="text1"/>
-          <w:highlight w:val="none"/>
-          <w:lang w:val="hu-HU"/>
-        </w:rPr>
-      </w:r>
-      <w:r/>
       <w:r>
         <w:rPr>
           <w:rFonts w:ascii="Times New Roman" w:hAnsi="Times New Roman" w:eastAsia="Times New Roman" w:cs="Times New Roman"/>
           <w:sz w:val="24"/>
         </w:rPr>
       </w:r>
+      <w:r/>
     </w:p>
     <w:sectPr>
       <w:footerReference w:type="default" r:id="rId13"/>

</xml_diff>